<commit_message>
De taken van les 1 gemaakt
</commit_message>
<xml_diff>
--- a/Les 01 - HTML/Les 01-Oefeningen.docx
+++ b/Les 01 - HTML/Les 01-Oefeningen.docx
@@ -928,7 +928,13 @@
         <w:rPr>
           <w:lang w:val="nl-NL"/>
         </w:rPr>
-        <w:t>, je mag geen foutmeldingen of waarschuwingen overhouden.</w:t>
+        <w:t>, je mag geen foutmeldingen of waarschuwingen overhouden</w:t>
+      </w:r>
+      <w:r>
+        <w:rPr>
+          <w:lang w:val="nl-NL"/>
+        </w:rPr>
+        <w:t>.</w:t>
       </w:r>
       <w:r>
         <w:rPr>

</xml_diff>